<commit_message>
se agrego la parte de la generacion del usuario y pass
</commit_message>
<xml_diff>
--- a/02. Modelado de Requerimientos/Modelo de Casos De Uso/Trazos/RRHH/401_Registrar_Viajante.docx
+++ b/02. Modelado de Requerimientos/Modelo de Casos De Uso/Trazos/RRHH/401_Registrar_Viajante.docx
@@ -1,6 +1,6 @@
 
 <file path=word/document.xml><?xml version="1.0" encoding="utf-8"?>
-<w:document xmlns:ve="http://schemas.openxmlformats.org/markup-compatibility/2006" xmlns:o="urn:schemas-microsoft-com:office:office" xmlns:r="http://schemas.openxmlformats.org/officeDocument/2006/relationships" xmlns:m="http://schemas.openxmlformats.org/officeDocument/2006/math" xmlns:v="urn:schemas-microsoft-com:vml" xmlns:wp="http://schemas.openxmlformats.org/drawingml/2006/wordprocessingDrawing" xmlns:w10="urn:schemas-microsoft-com:office:word" xmlns:w="http://schemas.openxmlformats.org/wordprocessingml/2006/main" xmlns:wne="http://schemas.microsoft.com/office/word/2006/wordml">
+<w:document xmlns:wpc="http://schemas.microsoft.com/office/word/2010/wordprocessingCanvas" xmlns:mc="http://schemas.openxmlformats.org/markup-compatibility/2006" xmlns:o="urn:schemas-microsoft-com:office:office" xmlns:r="http://schemas.openxmlformats.org/officeDocument/2006/relationships" xmlns:m="http://schemas.openxmlformats.org/officeDocument/2006/math" xmlns:v="urn:schemas-microsoft-com:vml" xmlns:wp14="http://schemas.microsoft.com/office/word/2010/wordprocessingDrawing" xmlns:wp="http://schemas.openxmlformats.org/drawingml/2006/wordprocessingDrawing" xmlns:w10="urn:schemas-microsoft-com:office:word" xmlns:w="http://schemas.openxmlformats.org/wordprocessingml/2006/main" xmlns:w14="http://schemas.microsoft.com/office/word/2010/wordml" xmlns:wpg="http://schemas.microsoft.com/office/word/2010/wordprocessingGroup" xmlns:wpi="http://schemas.microsoft.com/office/word/2010/wordprocessingInk" xmlns:wne="http://schemas.microsoft.com/office/word/2006/wordml" xmlns:wps="http://schemas.microsoft.com/office/word/2010/wordprocessingShape" mc:Ignorable="w14 wp14">
   <w:body>
     <w:tbl>
       <w:tblPr>
@@ -8,7 +8,7 @@
         <w:tblW w:w="8472" w:type="dxa"/>
         <w:tblInd w:w="250" w:type="dxa"/>
         <w:tblLayout w:type="fixed"/>
-        <w:tblLook w:val="04A0"/>
+        <w:tblLook w:val="04A0" w:firstRow="1" w:lastRow="0" w:firstColumn="1" w:lastColumn="0" w:noHBand="0" w:noVBand="1"/>
       </w:tblPr>
       <w:tblGrid>
         <w:gridCol w:w="1809"/>
@@ -2433,7 +2433,16 @@
               <w:ind w:hanging="198"/>
             </w:pPr>
             <w:r>
-              <w:t xml:space="preserve">El sistema registra el nuevo viajante con los siguientes datos: nombre, apellido, teléfono, celular, DNI, Tipo DNI, mail, comisión por venta, </w:t>
+              <w:t xml:space="preserve">El sistema registra el nuevo viajante con los siguientes datos: nombre, apellido, teléfono, celular, DNI, Tipo DNI, mail, </w:t>
+            </w:r>
+            <w:r>
+              <w:t>usuario y contraseña</w:t>
+            </w:r>
+            <w:r>
+              <w:t xml:space="preserve"> ,</w:t>
+            </w:r>
+            <w:r>
+              <w:t xml:space="preserve">comisión por venta, </w:t>
             </w:r>
             <w:r>
               <w:t xml:space="preserve">cargo como viajante, </w:t>
@@ -2575,6 +2584,37 @@
             <w:r>
               <w:t>El ERH puede cancelar el CU en cualquier momento.</w:t>
             </w:r>
+          </w:p>
+          <w:p>
+            <w:pPr>
+              <w:jc w:val="both"/>
+            </w:pPr>
+            <w:bookmarkStart w:id="1" w:name="_GoBack"/>
+            <w:r>
+              <w:t xml:space="preserve">Al registrarse el empleado, el sistema genera un nombre de usuario compuesto por la primer letra del nombre y el apellido, ejemplo Federico </w:t>
+            </w:r>
+            <w:proofErr w:type="spellStart"/>
+            <w:r>
+              <w:t>Nafria</w:t>
+            </w:r>
+            <w:proofErr w:type="spellEnd"/>
+            <w:r>
+              <w:t xml:space="preserve">,  usuario: </w:t>
+            </w:r>
+            <w:proofErr w:type="spellStart"/>
+            <w:r>
+              <w:t>fnafria</w:t>
+            </w:r>
+            <w:proofErr w:type="spellEnd"/>
+            <w:r>
+              <w:t xml:space="preserve"> y la contraseña con su </w:t>
+            </w:r>
+            <w:proofErr w:type="spellStart"/>
+            <w:r>
+              <w:t>dni</w:t>
+            </w:r>
+            <w:bookmarkEnd w:id="1"/>
+            <w:proofErr w:type="spellEnd"/>
           </w:p>
         </w:tc>
       </w:tr>
@@ -2908,7 +2948,7 @@
 </file>
 
 <file path=word/numbering.xml><?xml version="1.0" encoding="utf-8"?>
-<w:numbering xmlns:ve="http://schemas.openxmlformats.org/markup-compatibility/2006" xmlns:o="urn:schemas-microsoft-com:office:office" xmlns:r="http://schemas.openxmlformats.org/officeDocument/2006/relationships" xmlns:m="http://schemas.openxmlformats.org/officeDocument/2006/math" xmlns:v="urn:schemas-microsoft-com:vml" xmlns:wp="http://schemas.openxmlformats.org/drawingml/2006/wordprocessingDrawing" xmlns:w10="urn:schemas-microsoft-com:office:word" xmlns:w="http://schemas.openxmlformats.org/wordprocessingml/2006/main" xmlns:wne="http://schemas.microsoft.com/office/word/2006/wordml">
+<w:numbering xmlns:wpc="http://schemas.microsoft.com/office/word/2010/wordprocessingCanvas" xmlns:mc="http://schemas.openxmlformats.org/markup-compatibility/2006" xmlns:o="urn:schemas-microsoft-com:office:office" xmlns:r="http://schemas.openxmlformats.org/officeDocument/2006/relationships" xmlns:m="http://schemas.openxmlformats.org/officeDocument/2006/math" xmlns:v="urn:schemas-microsoft-com:vml" xmlns:wp14="http://schemas.microsoft.com/office/word/2010/wordprocessingDrawing" xmlns:wp="http://schemas.openxmlformats.org/drawingml/2006/wordprocessingDrawing" xmlns:w10="urn:schemas-microsoft-com:office:word" xmlns:w="http://schemas.openxmlformats.org/wordprocessingml/2006/main" xmlns:w14="http://schemas.microsoft.com/office/word/2010/wordml" xmlns:wpg="http://schemas.microsoft.com/office/word/2010/wordprocessingGroup" xmlns:wpi="http://schemas.microsoft.com/office/word/2010/wordprocessingInk" xmlns:wne="http://schemas.microsoft.com/office/word/2006/wordml" xmlns:wps="http://schemas.microsoft.com/office/word/2010/wordprocessingShape" mc:Ignorable="w14 wp14">
   <w:abstractNum w:abstractNumId="0">
     <w:nsid w:val="14C032BE"/>
     <w:multiLevelType w:val="hybridMultilevel"/>
@@ -3270,7 +3310,7 @@
 </file>
 
 <file path=word/styles.xml><?xml version="1.0" encoding="utf-8"?>
-<w:styles xmlns:r="http://schemas.openxmlformats.org/officeDocument/2006/relationships" xmlns:w="http://schemas.openxmlformats.org/wordprocessingml/2006/main">
+<w:styles xmlns:mc="http://schemas.openxmlformats.org/markup-compatibility/2006" xmlns:r="http://schemas.openxmlformats.org/officeDocument/2006/relationships" xmlns:w="http://schemas.openxmlformats.org/wordprocessingml/2006/main" xmlns:w14="http://schemas.microsoft.com/office/word/2010/wordml" mc:Ignorable="w14">
   <w:docDefaults>
     <w:rPrDefault>
       <w:rPr>
@@ -3441,7 +3481,6 @@
     <w:uiPriority w:val="99"/>
     <w:semiHidden/>
     <w:unhideWhenUsed/>
-    <w:qFormat/>
     <w:tblPr>
       <w:tblInd w:w="0" w:type="dxa"/>
       <w:tblCellMar>
@@ -3658,13 +3697,13 @@
     <w:name w:val="Normal"/>
     <w:qFormat/>
   </w:style>
-  <w:style w:type="character" w:default="1" w:styleId="Fuentedeprrafopredeter">
+  <w:style w:type="character" w:default="1" w:styleId="DefaultParagraphFont">
     <w:name w:val="Default Paragraph Font"/>
     <w:uiPriority w:val="1"/>
     <w:semiHidden/>
     <w:unhideWhenUsed/>
   </w:style>
-  <w:style w:type="table" w:default="1" w:styleId="Tablanormal">
+  <w:style w:type="table" w:default="1" w:styleId="TableNormal">
     <w:name w:val="Normal Table"/>
     <w:uiPriority w:val="99"/>
     <w:semiHidden/>
@@ -3679,7 +3718,7 @@
       </w:tblCellMar>
     </w:tblPr>
   </w:style>
-  <w:style w:type="numbering" w:default="1" w:styleId="Sinlista">
+  <w:style w:type="numbering" w:default="1" w:styleId="NoList">
     <w:name w:val="No List"/>
     <w:uiPriority w:val="99"/>
     <w:semiHidden/>

</xml_diff>